<commit_message>
chapter 1 and 2
</commit_message>
<xml_diff>
--- a/Brainstorming/Gliederung.docx
+++ b/Brainstorming/Gliederung.docx
@@ -27,18 +27,26 @@
     </w:p>
     <w:p>
       <w:r>
-        <w:t>Bilddaten erklären, Aufbau, Struktur, unterschied zu Textdaten</w:t>
+        <w:t xml:space="preserve">Bilddaten erklären, Aufbau, Struktur, unterschied zu Textdaten, </w:t>
+      </w:r>
+      <w:r>
+        <w:t>Bildtiefe, 8 Bit</w:t>
+      </w:r>
+    </w:p>
+    <w:p>
+      <w:r>
+        <w:t>Messbarkeit definieren</w:t>
       </w:r>
       <w:r>
         <w:t xml:space="preserve">, </w:t>
       </w:r>
-    </w:p>
-    <w:p>
-      <w:r>
-        <w:t>Messbarkeit definieren</w:t>
-      </w:r>
-      <w:r>
-        <w:t xml:space="preserve">, vlt. </w:t>
+      <w:proofErr w:type="spellStart"/>
+      <w:r>
+        <w:t>vlt</w:t>
+      </w:r>
+      <w:proofErr w:type="spellEnd"/>
+      <w:r>
+        <w:t xml:space="preserve">. </w:t>
       </w:r>
       <w:r>
         <w:t>Rechenkomplexität</w:t>
@@ -49,10 +57,7 @@
     </w:p>
     <w:p>
       <w:r>
-        <w:t>Versuch erklären</w:t>
-      </w:r>
-      <w:r>
-        <w:t>:</w:t>
+        <w:t>Versuch erklären:</w:t>
       </w:r>
       <w:r>
         <w:t xml:space="preserve"> Annahmen, Vereinfachungen:</w:t>
@@ -61,10 +66,7 @@
         <w:t xml:space="preserve"> Python erklären</w:t>
       </w:r>
       <w:r>
-        <w:t xml:space="preserve">, </w:t>
-      </w:r>
-      <w:r>
-        <w:t>8-Bit Farbkanäle</w:t>
+        <w:t>, 8-Bit Farbkanäle</w:t>
       </w:r>
     </w:p>
     <w:p>
@@ -200,6 +202,321 @@
     <w:p/>
     <w:p/>
     <w:p/>
+    <w:p>
+      <w:r>
+        <w:t>Grundlagen Informationstheorie:</w:t>
+      </w:r>
+    </w:p>
+    <w:p>
+      <w:pPr>
+        <w:pStyle w:val="ListParagraph"/>
+        <w:numPr>
+          <w:ilvl w:val="0"/>
+          <w:numId w:val="4"/>
+        </w:numPr>
+      </w:pPr>
+      <w:r>
+        <w:t>Datenkompression ist ein Teil der Informationstheorie</w:t>
+      </w:r>
+    </w:p>
+    <w:p>
+      <w:pPr>
+        <w:pStyle w:val="ListParagraph"/>
+        <w:numPr>
+          <w:ilvl w:val="0"/>
+          <w:numId w:val="4"/>
+        </w:numPr>
+      </w:pPr>
+      <w:r>
+        <w:t>Was ist Information, Definition</w:t>
+      </w:r>
+    </w:p>
+    <w:p>
+      <w:pPr>
+        <w:pStyle w:val="ListParagraph"/>
+        <w:numPr>
+          <w:ilvl w:val="0"/>
+          <w:numId w:val="4"/>
+        </w:numPr>
+      </w:pPr>
+      <w:r>
+        <w:t>Redundanz</w:t>
+      </w:r>
+      <w:r>
+        <w:t>, Mutual Information</w:t>
+      </w:r>
+    </w:p>
+    <w:p>
+      <w:pPr>
+        <w:pStyle w:val="ListParagraph"/>
+        <w:numPr>
+          <w:ilvl w:val="0"/>
+          <w:numId w:val="4"/>
+        </w:numPr>
+      </w:pPr>
+      <w:r>
+        <w:t>Entropie</w:t>
+      </w:r>
+    </w:p>
+    <w:p>
+      <w:pPr>
+        <w:pStyle w:val="ListParagraph"/>
+        <w:numPr>
+          <w:ilvl w:val="0"/>
+          <w:numId w:val="4"/>
+        </w:numPr>
+      </w:pPr>
+      <w:r>
+        <w:t>(</w:t>
+      </w:r>
+      <w:r>
+        <w:rPr>
+          <w:rStyle w:val="Strong"/>
+          <w:rFonts w:ascii="Segoe UI" w:hAnsi="Segoe UI" w:cs="Segoe UI"/>
+          <w:bdr w:val="single" w:sz="2" w:space="0" w:color="D9D9E3" w:frame="1"/>
+        </w:rPr>
+        <w:t>Source Coding Theorem</w:t>
+      </w:r>
+      <w:r>
+        <w:rPr>
+          <w:rStyle w:val="Strong"/>
+          <w:rFonts w:ascii="Segoe UI" w:hAnsi="Segoe UI" w:cs="Segoe UI"/>
+          <w:bdr w:val="single" w:sz="2" w:space="0" w:color="D9D9E3" w:frame="1"/>
+        </w:rPr>
+        <w:t xml:space="preserve"> erklären, </w:t>
+      </w:r>
+      <w:proofErr w:type="spellStart"/>
+      <w:r>
+        <w:rPr>
+          <w:rStyle w:val="Strong"/>
+          <w:rFonts w:ascii="Segoe UI" w:hAnsi="Segoe UI" w:cs="Segoe UI"/>
+          <w:bdr w:val="single" w:sz="2" w:space="0" w:color="D9D9E3" w:frame="1"/>
+        </w:rPr>
+        <w:t>chatgpt</w:t>
+      </w:r>
+      <w:proofErr w:type="spellEnd"/>
+      <w:r>
+        <w:rPr>
+          <w:rStyle w:val="Strong"/>
+          <w:rFonts w:ascii="Segoe UI" w:hAnsi="Segoe UI" w:cs="Segoe UI"/>
+          <w:bdr w:val="single" w:sz="2" w:space="0" w:color="D9D9E3" w:frame="1"/>
+        </w:rPr>
+        <w:t>:</w:t>
+      </w:r>
+      <w:r>
+        <w:t xml:space="preserve">) Limits: </w:t>
+      </w:r>
+      <w:r>
+        <w:t>Datenkompression nicht ins unendliche möglich</w:t>
+      </w:r>
+    </w:p>
+    <w:p>
+      <w:pPr>
+        <w:pStyle w:val="ListParagraph"/>
+        <w:numPr>
+          <w:ilvl w:val="0"/>
+          <w:numId w:val="4"/>
+        </w:numPr>
+      </w:pPr>
+      <w:r>
+        <w:t>(1 Mio. Challenge)</w:t>
+      </w:r>
+    </w:p>
+    <w:p>
+      <w:pPr>
+        <w:pStyle w:val="ListParagraph"/>
+        <w:numPr>
+          <w:ilvl w:val="0"/>
+          <w:numId w:val="4"/>
+        </w:numPr>
+      </w:pPr>
+      <w:r>
+        <w:t xml:space="preserve">Anforderungen an die Daten, damit sie komprimiert werden können </w:t>
+      </w:r>
+    </w:p>
+    <w:p>
+      <w:pPr>
+        <w:pStyle w:val="ListParagraph"/>
+        <w:numPr>
+          <w:ilvl w:val="0"/>
+          <w:numId w:val="4"/>
+        </w:numPr>
+        <w:rPr>
+          <w:lang w:val="en-GB"/>
+        </w:rPr>
+      </w:pPr>
+      <w:proofErr w:type="spellStart"/>
+      <w:r>
+        <w:rPr>
+          <w:lang w:val="en-GB"/>
+        </w:rPr>
+        <w:t>Kolmogorow-Komplexität</w:t>
+      </w:r>
+      <w:proofErr w:type="spellEnd"/>
+    </w:p>
+    <w:p>
+      <w:pPr>
+        <w:pStyle w:val="ListParagraph"/>
+        <w:numPr>
+          <w:ilvl w:val="0"/>
+          <w:numId w:val="4"/>
+        </w:numPr>
+      </w:pPr>
+    </w:p>
+    <w:p>
+      <w:pPr>
+        <w:pStyle w:val="ListParagraph"/>
+      </w:pPr>
+    </w:p>
+    <w:p>
+      <w:pPr>
+        <w:rPr>
+          <w:lang w:val="en-GB"/>
+        </w:rPr>
+      </w:pPr>
+      <w:r>
+        <w:rPr>
+          <w:lang w:val="en-GB"/>
+        </w:rPr>
+        <w:t>2.1. Information Theory in Data Compression</w:t>
+      </w:r>
+    </w:p>
+    <w:p>
+      <w:pPr>
+        <w:rPr>
+          <w:lang w:val="en-GB"/>
+        </w:rPr>
+      </w:pPr>
+      <w:r>
+        <w:rPr>
+          <w:lang w:val="en-GB"/>
+        </w:rPr>
+        <w:t>- understanding the limits and possibilities of data compression</w:t>
+      </w:r>
+    </w:p>
+    <w:p>
+      <w:pPr>
+        <w:rPr>
+          <w:lang w:val="en-GB"/>
+        </w:rPr>
+      </w:pPr>
+      <w:r>
+        <w:rPr>
+          <w:lang w:val="en-GB"/>
+        </w:rPr>
+        <w:t>- Source Coding Theorem, otherwise compression into infinity possible</w:t>
+      </w:r>
+    </w:p>
+    <w:p>
+      <w:r>
+        <w:t xml:space="preserve">- Informationsgehalt, seltene Ereignisse enthalten mehr </w:t>
+      </w:r>
+      <w:proofErr w:type="spellStart"/>
+      <w:r>
+        <w:t>information</w:t>
+      </w:r>
+      <w:proofErr w:type="spellEnd"/>
+      <w:r>
+        <w:t xml:space="preserve"> als häufigere</w:t>
+      </w:r>
+    </w:p>
+    <w:p/>
+    <w:p/>
+    <w:p/>
+    <w:p/>
+    <w:p/>
+    <w:p>
+      <w:r>
+        <w:br w:type="page"/>
+      </w:r>
+    </w:p>
+    <w:p/>
+    <w:p/>
+    <w:p/>
+    <w:p>
+      <w:r>
+        <w:t>Einleitung:</w:t>
+      </w:r>
+    </w:p>
+    <w:p>
+      <w:pPr>
+        <w:pStyle w:val="ListParagraph"/>
+        <w:numPr>
+          <w:ilvl w:val="0"/>
+          <w:numId w:val="1"/>
+        </w:numPr>
+      </w:pPr>
+      <w:r>
+        <w:t xml:space="preserve">Verlustfreie Datenkompression ist eine Information möglichst klein zu machen, </w:t>
+      </w:r>
+    </w:p>
+    <w:p>
+      <w:pPr>
+        <w:pStyle w:val="ListParagraph"/>
+        <w:numPr>
+          <w:ilvl w:val="0"/>
+          <w:numId w:val="1"/>
+        </w:numPr>
+      </w:pPr>
+      <w:r>
+        <w:t>Wieso ist Datenkompression auf Bildern relevant</w:t>
+      </w:r>
+    </w:p>
+    <w:p>
+      <w:pPr>
+        <w:pStyle w:val="ListParagraph"/>
+        <w:numPr>
+          <w:ilvl w:val="0"/>
+          <w:numId w:val="1"/>
+        </w:numPr>
+      </w:pPr>
+      <w:r>
+        <w:t>Speicher</w:t>
+      </w:r>
+      <w:r>
+        <w:t>platz</w:t>
+      </w:r>
+    </w:p>
+    <w:p>
+      <w:pPr>
+        <w:pStyle w:val="ListParagraph"/>
+        <w:numPr>
+          <w:ilvl w:val="0"/>
+          <w:numId w:val="1"/>
+        </w:numPr>
+      </w:pPr>
+      <w:r>
+        <w:t xml:space="preserve">Bildübertragung einige Anwendungen schneller komprimieren, übertragen, dekomprimieren </w:t>
+      </w:r>
+      <w:proofErr w:type="spellStart"/>
+      <w:r>
+        <w:t>vlt</w:t>
+      </w:r>
+      <w:proofErr w:type="spellEnd"/>
+      <w:r>
+        <w:t>. Bsp.</w:t>
+      </w:r>
+    </w:p>
+    <w:p>
+      <w:pPr>
+        <w:pStyle w:val="ListParagraph"/>
+        <w:numPr>
+          <w:ilvl w:val="0"/>
+          <w:numId w:val="1"/>
+        </w:numPr>
+      </w:pPr>
+      <w:r>
+        <w:t xml:space="preserve">Ziel von </w:t>
+      </w:r>
+      <w:proofErr w:type="spellStart"/>
+      <w:r>
+        <w:t>image</w:t>
+      </w:r>
+      <w:proofErr w:type="spellEnd"/>
+      <w:r>
+        <w:t xml:space="preserve"> </w:t>
+      </w:r>
+    </w:p>
     <w:sectPr>
       <w:pgSz w:w="11906" w:h="16838"/>
       <w:pgMar w:top="1417" w:right="1417" w:bottom="1134" w:left="1417" w:header="708" w:footer="708" w:gutter="0"/>
@@ -208,6 +525,471 @@
     </w:sectPr>
   </w:body>
 </w:document>
+</file>
+
+<file path=word/numbering.xml><?xml version="1.0" encoding="utf-8"?>
+<w:numbering xmlns:wpc="http://schemas.microsoft.com/office/word/2010/wordprocessingCanvas" xmlns:cx="http://schemas.microsoft.com/office/drawing/2014/chartex" xmlns:cx1="http://schemas.microsoft.com/office/drawing/2015/9/8/chartex" xmlns:cx2="http://schemas.microsoft.com/office/drawing/2015/10/21/chartex" xmlns:cx3="http://schemas.microsoft.com/office/drawing/2016/5/9/chartex" xmlns:cx4="http://schemas.microsoft.com/office/drawing/2016/5/10/chartex" xmlns:cx5="http://schemas.microsoft.com/office/drawing/2016/5/11/chartex" xmlns:cx6="http://schemas.microsoft.com/office/drawing/2016/5/12/chartex" xmlns:cx7="http://schemas.microsoft.com/office/drawing/2016/5/13/chartex" xmlns:cx8="http://schemas.microsoft.com/office/drawing/2016/5/14/chartex" xmlns:mc="http://schemas.openxmlformats.org/markup-compatibility/2006" xmlns:aink="http://schemas.microsoft.com/office/drawing/2016/ink" xmlns:am3d="http://schemas.microsoft.com/office/drawing/2017/model3d" xmlns:o="urn:schemas-microsoft-com:office:office" xmlns:oel="http://schemas.microsoft.com/office/2019/extlst" xmlns:r="http://schemas.openxmlformats.org/officeDocument/2006/relationships" xmlns:m="http://schemas.openxmlformats.org/officeDocument/2006/math" xmlns:v="urn:schemas-microsoft-com:vml" xmlns:wp14="http://schemas.microsoft.com/office/word/2010/wordprocessingDrawing" xmlns:wp="http://schemas.openxmlformats.org/drawingml/2006/wordprocessingDrawing" xmlns:w10="urn:schemas-microsoft-com:office:word" xmlns:w="http://schemas.openxmlformats.org/wordprocessingml/2006/main" xmlns:w14="http://schemas.microsoft.com/office/word/2010/wordml" xmlns:w15="http://schemas.microsoft.com/office/word/2012/wordml" xmlns:w16cex="http://schemas.microsoft.com/office/word/2018/wordml/cex" xmlns:w16cid="http://schemas.microsoft.com/office/word/2016/wordml/cid" xmlns:w16="http://schemas.microsoft.com/office/word/2018/wordml" xmlns:w16sdtdh="http://schemas.microsoft.com/office/word/2020/wordml/sdtdatahash" xmlns:w16se="http://schemas.microsoft.com/office/word/2015/wordml/symex" xmlns:wpg="http://schemas.microsoft.com/office/word/2010/wordprocessingGroup" xmlns:wpi="http://schemas.microsoft.com/office/word/2010/wordprocessingInk" xmlns:wne="http://schemas.microsoft.com/office/word/2006/wordml" xmlns:wps="http://schemas.microsoft.com/office/word/2010/wordprocessingShape" mc:Ignorable="w14 w15 w16se w16cid w16 w16cex w16sdtdh wp14">
+  <w:abstractNum w:abstractNumId="0" w15:restartNumberingAfterBreak="0">
+    <w:nsid w:val="0C280D14"/>
+    <w:multiLevelType w:val="hybridMultilevel"/>
+    <w:tmpl w:val="619C270E"/>
+    <w:lvl w:ilvl="0" w:tplc="66CE48F6">
+      <w:numFmt w:val="bullet"/>
+      <w:lvlText w:val="-"/>
+      <w:lvlJc w:val="left"/>
+      <w:pPr>
+        <w:ind w:left="720" w:hanging="360"/>
+      </w:pPr>
+      <w:rPr>
+        <w:rFonts w:ascii="Calibri" w:eastAsiaTheme="minorHAnsi" w:hAnsi="Calibri" w:cs="Calibri" w:hint="default"/>
+      </w:rPr>
+    </w:lvl>
+    <w:lvl w:ilvl="1" w:tplc="04070003" w:tentative="1">
+      <w:start w:val="1"/>
+      <w:numFmt w:val="bullet"/>
+      <w:lvlText w:val="o"/>
+      <w:lvlJc w:val="left"/>
+      <w:pPr>
+        <w:ind w:left="1440" w:hanging="360"/>
+      </w:pPr>
+      <w:rPr>
+        <w:rFonts w:ascii="Courier New" w:hAnsi="Courier New" w:cs="Courier New" w:hint="default"/>
+      </w:rPr>
+    </w:lvl>
+    <w:lvl w:ilvl="2" w:tplc="04070005" w:tentative="1">
+      <w:start w:val="1"/>
+      <w:numFmt w:val="bullet"/>
+      <w:lvlText w:val=""/>
+      <w:lvlJc w:val="left"/>
+      <w:pPr>
+        <w:ind w:left="2160" w:hanging="360"/>
+      </w:pPr>
+      <w:rPr>
+        <w:rFonts w:ascii="Wingdings" w:hAnsi="Wingdings" w:hint="default"/>
+      </w:rPr>
+    </w:lvl>
+    <w:lvl w:ilvl="3" w:tplc="04070001" w:tentative="1">
+      <w:start w:val="1"/>
+      <w:numFmt w:val="bullet"/>
+      <w:lvlText w:val=""/>
+      <w:lvlJc w:val="left"/>
+      <w:pPr>
+        <w:ind w:left="2880" w:hanging="360"/>
+      </w:pPr>
+      <w:rPr>
+        <w:rFonts w:ascii="Symbol" w:hAnsi="Symbol" w:hint="default"/>
+      </w:rPr>
+    </w:lvl>
+    <w:lvl w:ilvl="4" w:tplc="04070003" w:tentative="1">
+      <w:start w:val="1"/>
+      <w:numFmt w:val="bullet"/>
+      <w:lvlText w:val="o"/>
+      <w:lvlJc w:val="left"/>
+      <w:pPr>
+        <w:ind w:left="3600" w:hanging="360"/>
+      </w:pPr>
+      <w:rPr>
+        <w:rFonts w:ascii="Courier New" w:hAnsi="Courier New" w:cs="Courier New" w:hint="default"/>
+      </w:rPr>
+    </w:lvl>
+    <w:lvl w:ilvl="5" w:tplc="04070005" w:tentative="1">
+      <w:start w:val="1"/>
+      <w:numFmt w:val="bullet"/>
+      <w:lvlText w:val=""/>
+      <w:lvlJc w:val="left"/>
+      <w:pPr>
+        <w:ind w:left="4320" w:hanging="360"/>
+      </w:pPr>
+      <w:rPr>
+        <w:rFonts w:ascii="Wingdings" w:hAnsi="Wingdings" w:hint="default"/>
+      </w:rPr>
+    </w:lvl>
+    <w:lvl w:ilvl="6" w:tplc="04070001" w:tentative="1">
+      <w:start w:val="1"/>
+      <w:numFmt w:val="bullet"/>
+      <w:lvlText w:val=""/>
+      <w:lvlJc w:val="left"/>
+      <w:pPr>
+        <w:ind w:left="5040" w:hanging="360"/>
+      </w:pPr>
+      <w:rPr>
+        <w:rFonts w:ascii="Symbol" w:hAnsi="Symbol" w:hint="default"/>
+      </w:rPr>
+    </w:lvl>
+    <w:lvl w:ilvl="7" w:tplc="04070003" w:tentative="1">
+      <w:start w:val="1"/>
+      <w:numFmt w:val="bullet"/>
+      <w:lvlText w:val="o"/>
+      <w:lvlJc w:val="left"/>
+      <w:pPr>
+        <w:ind w:left="5760" w:hanging="360"/>
+      </w:pPr>
+      <w:rPr>
+        <w:rFonts w:ascii="Courier New" w:hAnsi="Courier New" w:cs="Courier New" w:hint="default"/>
+      </w:rPr>
+    </w:lvl>
+    <w:lvl w:ilvl="8" w:tplc="04070005" w:tentative="1">
+      <w:start w:val="1"/>
+      <w:numFmt w:val="bullet"/>
+      <w:lvlText w:val=""/>
+      <w:lvlJc w:val="left"/>
+      <w:pPr>
+        <w:ind w:left="6480" w:hanging="360"/>
+      </w:pPr>
+      <w:rPr>
+        <w:rFonts w:ascii="Wingdings" w:hAnsi="Wingdings" w:hint="default"/>
+      </w:rPr>
+    </w:lvl>
+  </w:abstractNum>
+  <w:abstractNum w:abstractNumId="1" w15:restartNumberingAfterBreak="0">
+    <w:nsid w:val="10704DB0"/>
+    <w:multiLevelType w:val="hybridMultilevel"/>
+    <w:tmpl w:val="9DC2BE6E"/>
+    <w:lvl w:ilvl="0" w:tplc="1ECCEEC4">
+      <w:numFmt w:val="bullet"/>
+      <w:lvlText w:val="-"/>
+      <w:lvlJc w:val="left"/>
+      <w:pPr>
+        <w:ind w:left="720" w:hanging="360"/>
+      </w:pPr>
+      <w:rPr>
+        <w:rFonts w:ascii="Calibri" w:eastAsiaTheme="minorHAnsi" w:hAnsi="Calibri" w:cs="Calibri" w:hint="default"/>
+      </w:rPr>
+    </w:lvl>
+    <w:lvl w:ilvl="1" w:tplc="04070003" w:tentative="1">
+      <w:start w:val="1"/>
+      <w:numFmt w:val="bullet"/>
+      <w:lvlText w:val="o"/>
+      <w:lvlJc w:val="left"/>
+      <w:pPr>
+        <w:ind w:left="1440" w:hanging="360"/>
+      </w:pPr>
+      <w:rPr>
+        <w:rFonts w:ascii="Courier New" w:hAnsi="Courier New" w:cs="Courier New" w:hint="default"/>
+      </w:rPr>
+    </w:lvl>
+    <w:lvl w:ilvl="2" w:tplc="04070005" w:tentative="1">
+      <w:start w:val="1"/>
+      <w:numFmt w:val="bullet"/>
+      <w:lvlText w:val=""/>
+      <w:lvlJc w:val="left"/>
+      <w:pPr>
+        <w:ind w:left="2160" w:hanging="360"/>
+      </w:pPr>
+      <w:rPr>
+        <w:rFonts w:ascii="Wingdings" w:hAnsi="Wingdings" w:hint="default"/>
+      </w:rPr>
+    </w:lvl>
+    <w:lvl w:ilvl="3" w:tplc="04070001" w:tentative="1">
+      <w:start w:val="1"/>
+      <w:numFmt w:val="bullet"/>
+      <w:lvlText w:val=""/>
+      <w:lvlJc w:val="left"/>
+      <w:pPr>
+        <w:ind w:left="2880" w:hanging="360"/>
+      </w:pPr>
+      <w:rPr>
+        <w:rFonts w:ascii="Symbol" w:hAnsi="Symbol" w:hint="default"/>
+      </w:rPr>
+    </w:lvl>
+    <w:lvl w:ilvl="4" w:tplc="04070003" w:tentative="1">
+      <w:start w:val="1"/>
+      <w:numFmt w:val="bullet"/>
+      <w:lvlText w:val="o"/>
+      <w:lvlJc w:val="left"/>
+      <w:pPr>
+        <w:ind w:left="3600" w:hanging="360"/>
+      </w:pPr>
+      <w:rPr>
+        <w:rFonts w:ascii="Courier New" w:hAnsi="Courier New" w:cs="Courier New" w:hint="default"/>
+      </w:rPr>
+    </w:lvl>
+    <w:lvl w:ilvl="5" w:tplc="04070005" w:tentative="1">
+      <w:start w:val="1"/>
+      <w:numFmt w:val="bullet"/>
+      <w:lvlText w:val=""/>
+      <w:lvlJc w:val="left"/>
+      <w:pPr>
+        <w:ind w:left="4320" w:hanging="360"/>
+      </w:pPr>
+      <w:rPr>
+        <w:rFonts w:ascii="Wingdings" w:hAnsi="Wingdings" w:hint="default"/>
+      </w:rPr>
+    </w:lvl>
+    <w:lvl w:ilvl="6" w:tplc="04070001" w:tentative="1">
+      <w:start w:val="1"/>
+      <w:numFmt w:val="bullet"/>
+      <w:lvlText w:val=""/>
+      <w:lvlJc w:val="left"/>
+      <w:pPr>
+        <w:ind w:left="5040" w:hanging="360"/>
+      </w:pPr>
+      <w:rPr>
+        <w:rFonts w:ascii="Symbol" w:hAnsi="Symbol" w:hint="default"/>
+      </w:rPr>
+    </w:lvl>
+    <w:lvl w:ilvl="7" w:tplc="04070003" w:tentative="1">
+      <w:start w:val="1"/>
+      <w:numFmt w:val="bullet"/>
+      <w:lvlText w:val="o"/>
+      <w:lvlJc w:val="left"/>
+      <w:pPr>
+        <w:ind w:left="5760" w:hanging="360"/>
+      </w:pPr>
+      <w:rPr>
+        <w:rFonts w:ascii="Courier New" w:hAnsi="Courier New" w:cs="Courier New" w:hint="default"/>
+      </w:rPr>
+    </w:lvl>
+    <w:lvl w:ilvl="8" w:tplc="04070005" w:tentative="1">
+      <w:start w:val="1"/>
+      <w:numFmt w:val="bullet"/>
+      <w:lvlText w:val=""/>
+      <w:lvlJc w:val="left"/>
+      <w:pPr>
+        <w:ind w:left="6480" w:hanging="360"/>
+      </w:pPr>
+      <w:rPr>
+        <w:rFonts w:ascii="Wingdings" w:hAnsi="Wingdings" w:hint="default"/>
+      </w:rPr>
+    </w:lvl>
+  </w:abstractNum>
+  <w:abstractNum w:abstractNumId="2" w15:restartNumberingAfterBreak="0">
+    <w:nsid w:val="256C5935"/>
+    <w:multiLevelType w:val="hybridMultilevel"/>
+    <w:tmpl w:val="AC469366"/>
+    <w:lvl w:ilvl="0" w:tplc="726622FE">
+      <w:numFmt w:val="bullet"/>
+      <w:lvlText w:val="-"/>
+      <w:lvlJc w:val="left"/>
+      <w:pPr>
+        <w:ind w:left="720" w:hanging="360"/>
+      </w:pPr>
+      <w:rPr>
+        <w:rFonts w:ascii="Calibri" w:eastAsiaTheme="minorHAnsi" w:hAnsi="Calibri" w:cs="Calibri" w:hint="default"/>
+      </w:rPr>
+    </w:lvl>
+    <w:lvl w:ilvl="1" w:tplc="04070003" w:tentative="1">
+      <w:start w:val="1"/>
+      <w:numFmt w:val="bullet"/>
+      <w:lvlText w:val="o"/>
+      <w:lvlJc w:val="left"/>
+      <w:pPr>
+        <w:ind w:left="1440" w:hanging="360"/>
+      </w:pPr>
+      <w:rPr>
+        <w:rFonts w:ascii="Courier New" w:hAnsi="Courier New" w:cs="Courier New" w:hint="default"/>
+      </w:rPr>
+    </w:lvl>
+    <w:lvl w:ilvl="2" w:tplc="04070005" w:tentative="1">
+      <w:start w:val="1"/>
+      <w:numFmt w:val="bullet"/>
+      <w:lvlText w:val=""/>
+      <w:lvlJc w:val="left"/>
+      <w:pPr>
+        <w:ind w:left="2160" w:hanging="360"/>
+      </w:pPr>
+      <w:rPr>
+        <w:rFonts w:ascii="Wingdings" w:hAnsi="Wingdings" w:hint="default"/>
+      </w:rPr>
+    </w:lvl>
+    <w:lvl w:ilvl="3" w:tplc="04070001" w:tentative="1">
+      <w:start w:val="1"/>
+      <w:numFmt w:val="bullet"/>
+      <w:lvlText w:val=""/>
+      <w:lvlJc w:val="left"/>
+      <w:pPr>
+        <w:ind w:left="2880" w:hanging="360"/>
+      </w:pPr>
+      <w:rPr>
+        <w:rFonts w:ascii="Symbol" w:hAnsi="Symbol" w:hint="default"/>
+      </w:rPr>
+    </w:lvl>
+    <w:lvl w:ilvl="4" w:tplc="04070003" w:tentative="1">
+      <w:start w:val="1"/>
+      <w:numFmt w:val="bullet"/>
+      <w:lvlText w:val="o"/>
+      <w:lvlJc w:val="left"/>
+      <w:pPr>
+        <w:ind w:left="3600" w:hanging="360"/>
+      </w:pPr>
+      <w:rPr>
+        <w:rFonts w:ascii="Courier New" w:hAnsi="Courier New" w:cs="Courier New" w:hint="default"/>
+      </w:rPr>
+    </w:lvl>
+    <w:lvl w:ilvl="5" w:tplc="04070005" w:tentative="1">
+      <w:start w:val="1"/>
+      <w:numFmt w:val="bullet"/>
+      <w:lvlText w:val=""/>
+      <w:lvlJc w:val="left"/>
+      <w:pPr>
+        <w:ind w:left="4320" w:hanging="360"/>
+      </w:pPr>
+      <w:rPr>
+        <w:rFonts w:ascii="Wingdings" w:hAnsi="Wingdings" w:hint="default"/>
+      </w:rPr>
+    </w:lvl>
+    <w:lvl w:ilvl="6" w:tplc="04070001" w:tentative="1">
+      <w:start w:val="1"/>
+      <w:numFmt w:val="bullet"/>
+      <w:lvlText w:val=""/>
+      <w:lvlJc w:val="left"/>
+      <w:pPr>
+        <w:ind w:left="5040" w:hanging="360"/>
+      </w:pPr>
+      <w:rPr>
+        <w:rFonts w:ascii="Symbol" w:hAnsi="Symbol" w:hint="default"/>
+      </w:rPr>
+    </w:lvl>
+    <w:lvl w:ilvl="7" w:tplc="04070003" w:tentative="1">
+      <w:start w:val="1"/>
+      <w:numFmt w:val="bullet"/>
+      <w:lvlText w:val="o"/>
+      <w:lvlJc w:val="left"/>
+      <w:pPr>
+        <w:ind w:left="5760" w:hanging="360"/>
+      </w:pPr>
+      <w:rPr>
+        <w:rFonts w:ascii="Courier New" w:hAnsi="Courier New" w:cs="Courier New" w:hint="default"/>
+      </w:rPr>
+    </w:lvl>
+    <w:lvl w:ilvl="8" w:tplc="04070005" w:tentative="1">
+      <w:start w:val="1"/>
+      <w:numFmt w:val="bullet"/>
+      <w:lvlText w:val=""/>
+      <w:lvlJc w:val="left"/>
+      <w:pPr>
+        <w:ind w:left="6480" w:hanging="360"/>
+      </w:pPr>
+      <w:rPr>
+        <w:rFonts w:ascii="Wingdings" w:hAnsi="Wingdings" w:hint="default"/>
+      </w:rPr>
+    </w:lvl>
+  </w:abstractNum>
+  <w:abstractNum w:abstractNumId="3" w15:restartNumberingAfterBreak="0">
+    <w:nsid w:val="5DE84FC7"/>
+    <w:multiLevelType w:val="hybridMultilevel"/>
+    <w:tmpl w:val="25B28C34"/>
+    <w:lvl w:ilvl="0" w:tplc="C9F408AC">
+      <w:numFmt w:val="bullet"/>
+      <w:lvlText w:val="-"/>
+      <w:lvlJc w:val="left"/>
+      <w:pPr>
+        <w:ind w:left="720" w:hanging="360"/>
+      </w:pPr>
+      <w:rPr>
+        <w:rFonts w:ascii="Calibri" w:eastAsiaTheme="minorHAnsi" w:hAnsi="Calibri" w:cs="Calibri" w:hint="default"/>
+      </w:rPr>
+    </w:lvl>
+    <w:lvl w:ilvl="1" w:tplc="04070003" w:tentative="1">
+      <w:start w:val="1"/>
+      <w:numFmt w:val="bullet"/>
+      <w:lvlText w:val="o"/>
+      <w:lvlJc w:val="left"/>
+      <w:pPr>
+        <w:ind w:left="1440" w:hanging="360"/>
+      </w:pPr>
+      <w:rPr>
+        <w:rFonts w:ascii="Courier New" w:hAnsi="Courier New" w:cs="Courier New" w:hint="default"/>
+      </w:rPr>
+    </w:lvl>
+    <w:lvl w:ilvl="2" w:tplc="04070005" w:tentative="1">
+      <w:start w:val="1"/>
+      <w:numFmt w:val="bullet"/>
+      <w:lvlText w:val=""/>
+      <w:lvlJc w:val="left"/>
+      <w:pPr>
+        <w:ind w:left="2160" w:hanging="360"/>
+      </w:pPr>
+      <w:rPr>
+        <w:rFonts w:ascii="Wingdings" w:hAnsi="Wingdings" w:hint="default"/>
+      </w:rPr>
+    </w:lvl>
+    <w:lvl w:ilvl="3" w:tplc="04070001" w:tentative="1">
+      <w:start w:val="1"/>
+      <w:numFmt w:val="bullet"/>
+      <w:lvlText w:val=""/>
+      <w:lvlJc w:val="left"/>
+      <w:pPr>
+        <w:ind w:left="2880" w:hanging="360"/>
+      </w:pPr>
+      <w:rPr>
+        <w:rFonts w:ascii="Symbol" w:hAnsi="Symbol" w:hint="default"/>
+      </w:rPr>
+    </w:lvl>
+    <w:lvl w:ilvl="4" w:tplc="04070003" w:tentative="1">
+      <w:start w:val="1"/>
+      <w:numFmt w:val="bullet"/>
+      <w:lvlText w:val="o"/>
+      <w:lvlJc w:val="left"/>
+      <w:pPr>
+        <w:ind w:left="3600" w:hanging="360"/>
+      </w:pPr>
+      <w:rPr>
+        <w:rFonts w:ascii="Courier New" w:hAnsi="Courier New" w:cs="Courier New" w:hint="default"/>
+      </w:rPr>
+    </w:lvl>
+    <w:lvl w:ilvl="5" w:tplc="04070005" w:tentative="1">
+      <w:start w:val="1"/>
+      <w:numFmt w:val="bullet"/>
+      <w:lvlText w:val=""/>
+      <w:lvlJc w:val="left"/>
+      <w:pPr>
+        <w:ind w:left="4320" w:hanging="360"/>
+      </w:pPr>
+      <w:rPr>
+        <w:rFonts w:ascii="Wingdings" w:hAnsi="Wingdings" w:hint="default"/>
+      </w:rPr>
+    </w:lvl>
+    <w:lvl w:ilvl="6" w:tplc="04070001" w:tentative="1">
+      <w:start w:val="1"/>
+      <w:numFmt w:val="bullet"/>
+      <w:lvlText w:val=""/>
+      <w:lvlJc w:val="left"/>
+      <w:pPr>
+        <w:ind w:left="5040" w:hanging="360"/>
+      </w:pPr>
+      <w:rPr>
+        <w:rFonts w:ascii="Symbol" w:hAnsi="Symbol" w:hint="default"/>
+      </w:rPr>
+    </w:lvl>
+    <w:lvl w:ilvl="7" w:tplc="04070003" w:tentative="1">
+      <w:start w:val="1"/>
+      <w:numFmt w:val="bullet"/>
+      <w:lvlText w:val="o"/>
+      <w:lvlJc w:val="left"/>
+      <w:pPr>
+        <w:ind w:left="5760" w:hanging="360"/>
+      </w:pPr>
+      <w:rPr>
+        <w:rFonts w:ascii="Courier New" w:hAnsi="Courier New" w:cs="Courier New" w:hint="default"/>
+      </w:rPr>
+    </w:lvl>
+    <w:lvl w:ilvl="8" w:tplc="04070005" w:tentative="1">
+      <w:start w:val="1"/>
+      <w:numFmt w:val="bullet"/>
+      <w:lvlText w:val=""/>
+      <w:lvlJc w:val="left"/>
+      <w:pPr>
+        <w:ind w:left="6480" w:hanging="360"/>
+      </w:pPr>
+      <w:rPr>
+        <w:rFonts w:ascii="Wingdings" w:hAnsi="Wingdings" w:hint="default"/>
+      </w:rPr>
+    </w:lvl>
+  </w:abstractNum>
+  <w:num w:numId="1" w16cid:durableId="2117631124">
+    <w:abstractNumId w:val="1"/>
+  </w:num>
+  <w:num w:numId="2" w16cid:durableId="1325932723">
+    <w:abstractNumId w:val="0"/>
+  </w:num>
+  <w:num w:numId="3" w16cid:durableId="1004672427">
+    <w:abstractNumId w:val="3"/>
+  </w:num>
+  <w:num w:numId="4" w16cid:durableId="1488402136">
+    <w:abstractNumId w:val="2"/>
+  </w:num>
+</w:numbering>
 </file>
 
 <file path=word/styles.xml><?xml version="1.0" encoding="utf-8"?>
@@ -638,6 +1420,28 @@
     <w:semiHidden/>
     <w:unhideWhenUsed/>
   </w:style>
+  <w:style w:type="paragraph" w:styleId="ListParagraph">
+    <w:name w:val="List Paragraph"/>
+    <w:basedOn w:val="Normal"/>
+    <w:uiPriority w:val="34"/>
+    <w:qFormat/>
+    <w:rsid w:val="00197D8D"/>
+    <w:pPr>
+      <w:ind w:left="720"/>
+      <w:contextualSpacing/>
+    </w:pPr>
+  </w:style>
+  <w:style w:type="character" w:styleId="Strong">
+    <w:name w:val="Strong"/>
+    <w:basedOn w:val="DefaultParagraphFont"/>
+    <w:uiPriority w:val="22"/>
+    <w:qFormat/>
+    <w:rsid w:val="00FC0D5B"/>
+    <w:rPr>
+      <w:b/>
+      <w:bCs/>
+    </w:rPr>
+  </w:style>
 </w:styles>
 </file>
 

</xml_diff>